<commit_message>
[update] fix bug template
</commit_message>
<xml_diff>
--- a/src/templates/surat_templates/template_surat_keterangan_bebas_pinjaman.docx
+++ b/src/templates/surat_templates/template_surat_keterangan_bebas_pinjaman.docx
@@ -294,7 +294,7 @@
           </mc:Choice>
           <mc:Fallback>
             <w:pict>
-              <v:group w14:anchorId="0377F431" id="Group 1" o:spid="_x0000_s1026" style="position:absolute;margin-left:-.15pt;margin-top:-41.5pt;width:90.35pt;height:42.95pt;z-index:251656704" coordsize="1807,859" o:gfxdata="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">
+              <v:group w14:anchorId="06C56D2B" id="Group 1" o:spid="_x0000_s1026" style="position:absolute;margin-left:-.15pt;margin-top:-41.5pt;width:90.35pt;height:42.95pt;z-index:251656704" coordsize="1807,859" o:gfxdata="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">
                 <v:shapetype id="_x0000_t75" coordsize="21600,21600" o:spt="75" o:preferrelative="t" path="m@4@5l@4@11@9@11@9@5xe" filled="f" stroked="f">
                   <v:stroke joinstyle="miter"/>
                   <v:formulas>
@@ -357,24 +357,79 @@
       <w:pPr>
         <w:jc w:val="center"/>
       </w:pPr>
-      <w:r>
-        <w:t>Nomor: &lt;&lt;&lt;nomor_surat&gt;&gt;&gt;</w:t>
+      <w:proofErr w:type="spellStart"/>
+      <w:r>
+        <w:t>Nomor</w:t>
+      </w:r>
+      <w:proofErr w:type="spellEnd"/>
+      <w:r>
+        <w:t>: &lt;&lt;&lt;</w:t>
+      </w:r>
+      <w:proofErr w:type="spellStart"/>
+      <w:r>
+        <w:t>nomor_surat</w:t>
+      </w:r>
+      <w:proofErr w:type="spellEnd"/>
+      <w:r>
+        <w:t>&gt;&gt;&gt;</w:t>
       </w:r>
     </w:p>
     <w:p/>
     <w:p>
       <w:r>
-        <w:t xml:space="preserve">Yang bertanda tangan di bawah ini, </w:t>
+        <w:t xml:space="preserve">Yang </w:t>
+      </w:r>
+      <w:proofErr w:type="spellStart"/>
+      <w:r>
+        <w:t>bertanda</w:t>
+      </w:r>
+      <w:proofErr w:type="spellEnd"/>
+      <w:r>
+        <w:t xml:space="preserve"> </w:t>
+      </w:r>
+      <w:proofErr w:type="spellStart"/>
+      <w:r>
+        <w:t>tangan</w:t>
+      </w:r>
+      <w:proofErr w:type="spellEnd"/>
+      <w:r>
+        <w:t xml:space="preserve"> di </w:t>
+      </w:r>
+      <w:proofErr w:type="spellStart"/>
+      <w:r>
+        <w:t>bawah</w:t>
+      </w:r>
+      <w:proofErr w:type="spellEnd"/>
+      <w:r>
+        <w:t xml:space="preserve"> </w:t>
+      </w:r>
+      <w:proofErr w:type="spellStart"/>
+      <w:r>
+        <w:t>ini</w:t>
+      </w:r>
+      <w:proofErr w:type="spellEnd"/>
+      <w:r>
+        <w:t xml:space="preserve">, </w:t>
       </w:r>
       <w:r>
         <w:t>&lt;&lt;&lt;role&gt;&gt;&gt;</w:t>
       </w:r>
       <w:r>
-        <w:t xml:space="preserve"> Fakultas </w:t>
-      </w:r>
+        <w:t xml:space="preserve"> </w:t>
+      </w:r>
+      <w:proofErr w:type="spellStart"/>
+      <w:r>
+        <w:t>Fakultas</w:t>
+      </w:r>
+      <w:proofErr w:type="spellEnd"/>
+      <w:r>
+        <w:t xml:space="preserve"> </w:t>
+      </w:r>
+      <w:proofErr w:type="spellStart"/>
       <w:r>
         <w:t>Informatika</w:t>
       </w:r>
+      <w:proofErr w:type="spellEnd"/>
       <w:r>
         <w:t xml:space="preserve"> Universitas </w:t>
       </w:r>
@@ -382,7 +437,23 @@
         <w:t>Telkom</w:t>
       </w:r>
       <w:r>
-        <w:t>, menerangkan bahwa:</w:t>
+        <w:t xml:space="preserve">, </w:t>
+      </w:r>
+      <w:proofErr w:type="spellStart"/>
+      <w:r>
+        <w:t>menerangkan</w:t>
+      </w:r>
+      <w:proofErr w:type="spellEnd"/>
+      <w:r>
+        <w:t xml:space="preserve"> </w:t>
+      </w:r>
+      <w:proofErr w:type="spellStart"/>
+      <w:r>
+        <w:t>bahwa</w:t>
+      </w:r>
+      <w:proofErr w:type="spellEnd"/>
+      <w:r>
+        <w:t>:</w:t>
       </w:r>
     </w:p>
     <w:p/>
@@ -425,39 +496,353 @@
       </w:r>
       <w:r>
         <w:tab/>
-        <w:t>: &lt;&lt;&lt;program_studi&gt;&gt;&gt;</w:t>
+        <w:t>: &lt;&lt;&lt;</w:t>
+      </w:r>
+      <w:proofErr w:type="spellStart"/>
+      <w:r>
+        <w:t>program_studi</w:t>
+      </w:r>
+      <w:proofErr w:type="spellEnd"/>
+      <w:r>
+        <w:t>&gt;&gt;&gt;</w:t>
       </w:r>
     </w:p>
     <w:p>
-      <w:r>
-        <w:t>Tahun Akademik</w:t>
+      <w:proofErr w:type="spellStart"/>
+      <w:r>
+        <w:t>Tahun</w:t>
+      </w:r>
+      <w:proofErr w:type="spellEnd"/>
+      <w:r>
+        <w:t xml:space="preserve"> Akademik</w:t>
       </w:r>
       <w:r>
         <w:tab/>
-        <w:t>: &lt;&lt;&lt;tahun_akademik&gt;&gt;&gt;</w:t>
+        <w:t>: &lt;&lt;&lt;</w:t>
+      </w:r>
+      <w:proofErr w:type="spellStart"/>
+      <w:r>
+        <w:t>tahun_akademik</w:t>
+      </w:r>
+      <w:proofErr w:type="spellEnd"/>
+      <w:r>
+        <w:t>&gt;&gt;&gt;</w:t>
       </w:r>
     </w:p>
     <w:p/>
     <w:p>
       <w:r>
-        <w:t>Adalah benar tidak memiliki tanggungan pinjaman, baik berupa buku, alat, maupun administrasi lainnya pada Universitas Telkom sampai dengan surat ini diterbitkan.</w:t>
+        <w:t xml:space="preserve">Adalah </w:t>
+      </w:r>
+      <w:proofErr w:type="spellStart"/>
+      <w:r>
+        <w:t>benar</w:t>
+      </w:r>
+      <w:proofErr w:type="spellEnd"/>
+      <w:r>
+        <w:t xml:space="preserve"> </w:t>
+      </w:r>
+      <w:proofErr w:type="spellStart"/>
+      <w:r>
+        <w:t>tidak</w:t>
+      </w:r>
+      <w:proofErr w:type="spellEnd"/>
+      <w:r>
+        <w:t xml:space="preserve"> </w:t>
+      </w:r>
+      <w:proofErr w:type="spellStart"/>
+      <w:r>
+        <w:t>memiliki</w:t>
+      </w:r>
+      <w:proofErr w:type="spellEnd"/>
+      <w:r>
+        <w:t xml:space="preserve"> </w:t>
+      </w:r>
+      <w:proofErr w:type="spellStart"/>
+      <w:r>
+        <w:t>tanggungan</w:t>
+      </w:r>
+      <w:proofErr w:type="spellEnd"/>
+      <w:r>
+        <w:t xml:space="preserve"> </w:t>
+      </w:r>
+      <w:proofErr w:type="spellStart"/>
+      <w:r>
+        <w:t>pinjaman</w:t>
+      </w:r>
+      <w:proofErr w:type="spellEnd"/>
+      <w:r>
+        <w:t xml:space="preserve">, </w:t>
+      </w:r>
+      <w:proofErr w:type="spellStart"/>
+      <w:r>
+        <w:t>baik</w:t>
+      </w:r>
+      <w:proofErr w:type="spellEnd"/>
+      <w:r>
+        <w:t xml:space="preserve"> </w:t>
+      </w:r>
+      <w:proofErr w:type="spellStart"/>
+      <w:r>
+        <w:t>berupa</w:t>
+      </w:r>
+      <w:proofErr w:type="spellEnd"/>
+      <w:r>
+        <w:t xml:space="preserve"> </w:t>
+      </w:r>
+      <w:proofErr w:type="spellStart"/>
+      <w:r>
+        <w:t>buku</w:t>
+      </w:r>
+      <w:proofErr w:type="spellEnd"/>
+      <w:r>
+        <w:t xml:space="preserve">, </w:t>
+      </w:r>
+      <w:proofErr w:type="spellStart"/>
+      <w:r>
+        <w:t>alat</w:t>
+      </w:r>
+      <w:proofErr w:type="spellEnd"/>
+      <w:r>
+        <w:t xml:space="preserve">, </w:t>
+      </w:r>
+      <w:proofErr w:type="spellStart"/>
+      <w:r>
+        <w:t>maupun</w:t>
+      </w:r>
+      <w:proofErr w:type="spellEnd"/>
+      <w:r>
+        <w:t xml:space="preserve"> </w:t>
+      </w:r>
+      <w:proofErr w:type="spellStart"/>
+      <w:r>
+        <w:t>administrasi</w:t>
+      </w:r>
+      <w:proofErr w:type="spellEnd"/>
+      <w:r>
+        <w:t xml:space="preserve"> </w:t>
+      </w:r>
+      <w:proofErr w:type="spellStart"/>
+      <w:r>
+        <w:t>lainnya</w:t>
+      </w:r>
+      <w:proofErr w:type="spellEnd"/>
+      <w:r>
+        <w:t xml:space="preserve"> pada Universitas Telkom </w:t>
+      </w:r>
+      <w:proofErr w:type="spellStart"/>
+      <w:r>
+        <w:t>sampai</w:t>
+      </w:r>
+      <w:proofErr w:type="spellEnd"/>
+      <w:r>
+        <w:t xml:space="preserve"> </w:t>
+      </w:r>
+      <w:proofErr w:type="spellStart"/>
+      <w:r>
+        <w:t>dengan</w:t>
+      </w:r>
+      <w:proofErr w:type="spellEnd"/>
+      <w:r>
+        <w:t xml:space="preserve"> </w:t>
+      </w:r>
+      <w:proofErr w:type="spellStart"/>
+      <w:r>
+        <w:t>surat</w:t>
+      </w:r>
+      <w:proofErr w:type="spellEnd"/>
+      <w:r>
+        <w:t xml:space="preserve"> </w:t>
+      </w:r>
+      <w:proofErr w:type="spellStart"/>
+      <w:r>
+        <w:t>ini</w:t>
+      </w:r>
+      <w:proofErr w:type="spellEnd"/>
+      <w:r>
+        <w:t xml:space="preserve"> </w:t>
+      </w:r>
+      <w:proofErr w:type="spellStart"/>
+      <w:r>
+        <w:t>diterbitkan</w:t>
+      </w:r>
+      <w:proofErr w:type="spellEnd"/>
+      <w:r>
+        <w:t>.</w:t>
       </w:r>
     </w:p>
     <w:p>
       <w:r>
-        <w:t>Surat keterangan ini dibuat sebagai syarat kelengkapan administrasi dan dapat dipergunakan sebagaimana mestinya.</w:t>
+        <w:t xml:space="preserve">Surat </w:t>
+      </w:r>
+      <w:proofErr w:type="spellStart"/>
+      <w:r>
+        <w:t>keterangan</w:t>
+      </w:r>
+      <w:proofErr w:type="spellEnd"/>
+      <w:r>
+        <w:t xml:space="preserve"> </w:t>
+      </w:r>
+      <w:proofErr w:type="spellStart"/>
+      <w:r>
+        <w:t>ini</w:t>
+      </w:r>
+      <w:proofErr w:type="spellEnd"/>
+      <w:r>
+        <w:t xml:space="preserve"> </w:t>
+      </w:r>
+      <w:proofErr w:type="spellStart"/>
+      <w:r>
+        <w:t>dibuat</w:t>
+      </w:r>
+      <w:proofErr w:type="spellEnd"/>
+      <w:r>
+        <w:t xml:space="preserve"> </w:t>
+      </w:r>
+      <w:proofErr w:type="spellStart"/>
+      <w:r>
+        <w:t>sebagai</w:t>
+      </w:r>
+      <w:proofErr w:type="spellEnd"/>
+      <w:r>
+        <w:t xml:space="preserve"> </w:t>
+      </w:r>
+      <w:proofErr w:type="spellStart"/>
+      <w:r>
+        <w:t>syarat</w:t>
+      </w:r>
+      <w:proofErr w:type="spellEnd"/>
+      <w:r>
+        <w:t xml:space="preserve"> </w:t>
+      </w:r>
+      <w:proofErr w:type="spellStart"/>
+      <w:r>
+        <w:t>kelengkapan</w:t>
+      </w:r>
+      <w:proofErr w:type="spellEnd"/>
+      <w:r>
+        <w:t xml:space="preserve"> </w:t>
+      </w:r>
+      <w:proofErr w:type="spellStart"/>
+      <w:r>
+        <w:t>administrasi</w:t>
+      </w:r>
+      <w:proofErr w:type="spellEnd"/>
+      <w:r>
+        <w:t xml:space="preserve"> dan </w:t>
+      </w:r>
+      <w:proofErr w:type="spellStart"/>
+      <w:r>
+        <w:t>dapat</w:t>
+      </w:r>
+      <w:proofErr w:type="spellEnd"/>
+      <w:r>
+        <w:t xml:space="preserve"> </w:t>
+      </w:r>
+      <w:proofErr w:type="spellStart"/>
+      <w:r>
+        <w:t>dipergunakan</w:t>
+      </w:r>
+      <w:proofErr w:type="spellEnd"/>
+      <w:r>
+        <w:t xml:space="preserve"> </w:t>
+      </w:r>
+      <w:proofErr w:type="spellStart"/>
+      <w:r>
+        <w:t>sebagaimana</w:t>
+      </w:r>
+      <w:proofErr w:type="spellEnd"/>
+      <w:r>
+        <w:t xml:space="preserve"> </w:t>
+      </w:r>
+      <w:proofErr w:type="spellStart"/>
+      <w:r>
+        <w:t>mestinya</w:t>
+      </w:r>
+      <w:proofErr w:type="spellEnd"/>
+      <w:r>
+        <w:t>.</w:t>
       </w:r>
     </w:p>
     <w:p>
-      <w:r>
-        <w:t>Demikian surat keterangan ini dibuat dengan sebenarnya.</w:t>
+      <w:proofErr w:type="spellStart"/>
+      <w:r>
+        <w:t>Demikian</w:t>
+      </w:r>
+      <w:proofErr w:type="spellEnd"/>
+      <w:r>
+        <w:t xml:space="preserve"> </w:t>
+      </w:r>
+      <w:proofErr w:type="spellStart"/>
+      <w:r>
+        <w:t>surat</w:t>
+      </w:r>
+      <w:proofErr w:type="spellEnd"/>
+      <w:r>
+        <w:t xml:space="preserve"> </w:t>
+      </w:r>
+      <w:proofErr w:type="spellStart"/>
+      <w:r>
+        <w:t>keterangan</w:t>
+      </w:r>
+      <w:proofErr w:type="spellEnd"/>
+      <w:r>
+        <w:t xml:space="preserve"> </w:t>
+      </w:r>
+      <w:proofErr w:type="spellStart"/>
+      <w:r>
+        <w:t>ini</w:t>
+      </w:r>
+      <w:proofErr w:type="spellEnd"/>
+      <w:r>
+        <w:t xml:space="preserve"> </w:t>
+      </w:r>
+      <w:proofErr w:type="spellStart"/>
+      <w:r>
+        <w:t>dibuat</w:t>
+      </w:r>
+      <w:proofErr w:type="spellEnd"/>
+      <w:r>
+        <w:t xml:space="preserve"> </w:t>
+      </w:r>
+      <w:proofErr w:type="spellStart"/>
+      <w:r>
+        <w:t>dengan</w:t>
+      </w:r>
+      <w:proofErr w:type="spellEnd"/>
+      <w:r>
+        <w:t xml:space="preserve"> </w:t>
+      </w:r>
+      <w:proofErr w:type="spellStart"/>
+      <w:r>
+        <w:t>sebenarnya</w:t>
+      </w:r>
+      <w:proofErr w:type="spellEnd"/>
+      <w:r>
+        <w:t>.</w:t>
       </w:r>
     </w:p>
     <w:p/>
     <w:p/>
     <w:p>
       <w:r>
-        <w:t>&lt;&lt;&lt;kota&gt;&gt;&gt;, &lt;&lt;&lt;tanggal&gt;&gt;&gt;</w:t>
+        <w:t>&lt;&lt;&lt;</w:t>
+      </w:r>
+      <w:proofErr w:type="spellStart"/>
+      <w:r>
+        <w:t>kota</w:t>
+      </w:r>
+      <w:proofErr w:type="spellEnd"/>
+      <w:r>
+        <w:t>&gt;&gt;&gt;, &lt;&lt;&lt;</w:t>
+      </w:r>
+      <w:proofErr w:type="spellStart"/>
+      <w:r>
+        <w:t>tanggal</w:t>
+      </w:r>
+      <w:proofErr w:type="spellEnd"/>
+      <w:r>
+        <w:t>&gt;&gt;&gt;</w:t>
       </w:r>
     </w:p>
     <w:p>
@@ -466,12 +851,21 @@
       </w:r>
     </w:p>
     <w:p/>
+    <w:p/>
+    <w:p/>
     <w:p>
       <w:r>
-        <w:t>&lt;&lt;&lt;nama_dekan&gt;&gt;&gt;</w:t>
+        <w:t>&lt;&lt;&lt;</w:t>
+      </w:r>
+      <w:proofErr w:type="spellStart"/>
+      <w:r>
+        <w:t>nama_dekan</w:t>
+      </w:r>
+      <w:proofErr w:type="spellEnd"/>
+      <w:r>
+        <w:t>&gt;&gt;&gt;</w:t>
       </w:r>
     </w:p>
-    <w:p/>
     <w:p/>
     <w:p>
       <w:pPr>

</xml_diff>